<commit_message>
Yet more final pieces of Feb 2019
</commit_message>
<xml_diff>
--- a/Posts/2019/Feb/UndertheHood/UndertheHood_Stress_Tensor_02(Feb)_2019.docx
+++ b/Posts/2019/Feb/UndertheHood/UndertheHood_Stress_Tensor_02(Feb)_2019.docx
@@ -4,10 +4,134 @@
   <w:body>
     <w:p>
       <w:r>
-        <w:t>This installment was intended to be a relaunching of the recent series of articles on continuum mechanics as a set of columns specialized to fluid mechanics.  However, there is a nice presentation of the symmetries of the stress tensor that I developed that is worthy of some daylight.  So, this month’s offering is a short but elegant rederivation of a coordinate-free of the stress tensor.</w:t>
-      </w:r>
-    </w:p>
-    <w:p>
+        <w:t>This installment was intended to be a re</w:t>
+      </w:r>
+      <w:r>
+        <w:t>aligning</w:t>
+      </w:r>
+      <w:r>
+        <w:t xml:space="preserve"> of the recent series of articles on continuum mechanics as a set of columns specialized to fluid mechanics.  However, there is a nice presentation of the symmetries of the stress tensor that I developed</w:t>
+      </w:r>
+      <w:r>
+        <w:t xml:space="preserve"> while working on the new post on fluids </w:t>
+      </w:r>
+      <w:r>
+        <w:t xml:space="preserve">that is worthy of some daylight.  </w:t>
+      </w:r>
+      <w:r>
+        <w:t xml:space="preserve">In some sense, this post </w:t>
+      </w:r>
+      <w:r>
+        <w:t xml:space="preserve">(and the one that follows) </w:t>
+      </w:r>
+      <w:r>
+        <w:t>adds the rigor that was missing from the general discussion presented in</w:t>
+      </w:r>
+      <w:r>
+        <w:t xml:space="preserve"> the column entitled </w:t>
+      </w:r>
+      <w:hyperlink r:id="rId4" w:history="1">
+        <w:r>
+          <w:rPr>
+            <w:rStyle w:val="Hyperlink"/>
+            <w:i/>
+          </w:rPr>
+          <w:t xml:space="preserve">Continuum Mechanics </w:t>
+        </w:r>
+        <w:r>
+          <w:rPr>
+            <w:rStyle w:val="Hyperlink"/>
+            <w:i/>
+          </w:rPr>
+          <w:t>5</w:t>
+        </w:r>
+        <w:r>
+          <w:rPr>
+            <w:rStyle w:val="Hyperlink"/>
+            <w:i/>
+          </w:rPr>
+          <w:t xml:space="preserve"> – </w:t>
+        </w:r>
+        <w:r>
+          <w:rPr>
+            <w:rStyle w:val="Hyperlink"/>
+            <w:i/>
+          </w:rPr>
+          <w:t>The Stress Tensor</w:t>
+        </w:r>
+      </w:hyperlink>
+      <w:r>
+        <w:t xml:space="preserve">.  </w:t>
+      </w:r>
+      <w:r>
+        <w:t xml:space="preserve">So, this month’s offering is a </w:t>
+      </w:r>
+      <w:r>
+        <w:t xml:space="preserve">complete </w:t>
+      </w:r>
+      <w:r>
+        <w:t xml:space="preserve">rederivation of a coordinate-free </w:t>
+      </w:r>
+      <w:r>
+        <w:t xml:space="preserve">representation of the </w:t>
+      </w:r>
+      <w:r>
+        <w:t>stress tensor</w:t>
+      </w:r>
+      <w:r>
+        <w:t>.</w:t>
+      </w:r>
+      <w:r>
+        <w:t xml:space="preserve">  </w:t>
+      </w:r>
+    </w:p>
+    <w:p>
+      <w:r>
+        <w:t xml:space="preserve">As discussed in that earlier post, the force on a surface is naturally a function of the surface normal.  What was taken on </w:t>
+      </w:r>
+      <w:r>
+        <w:t xml:space="preserve">authority </w:t>
+      </w:r>
+      <w:r>
+        <w:t>was that the mapping should be linear (</w:t>
+      </w:r>
+      <w:proofErr w:type="spellStart"/>
+      <w:r>
+        <w:t>i.e</w:t>
+      </w:r>
+      <w:proofErr w:type="spellEnd"/>
+      <w:r>
+        <w:t xml:space="preserve"> tensorial)</w:t>
+      </w:r>
+      <w:r>
+        <w:t xml:space="preserve"> and symmetric </w:t>
+      </w:r>
+      <w:r>
+        <w:t xml:space="preserve">in order that </w:t>
+      </w:r>
+      <w:r>
+        <w:t>there be no unphysical translational and angular accelerations, respectively.</w:t>
+      </w:r>
+      <w:r>
+        <w:t xml:space="preserve">  This post will prove that the mapping should be linear and next month’s post will provide a rigorous derivation of the symmetry properties.</w:t>
+      </w:r>
+    </w:p>
+    <w:p>
+      <w:r>
+        <w:t xml:space="preserve">All that is needed to </w:t>
+      </w:r>
+      <w:r>
+        <w:t xml:space="preserve">construct a mathematical derivation </w:t>
+      </w:r>
+      <w:r>
+        <w:t xml:space="preserve">are </w:t>
+      </w:r>
+      <w:r>
+        <w:t xml:space="preserve">some basic physical </w:t>
+      </w:r>
+      <w:r>
+        <w:t xml:space="preserve">principles and elementary mathematics.  </w:t>
+      </w:r>
       <w:r>
         <w:t xml:space="preserve">The starting point for the derivation is Cauchy’s tetrahedron, </w:t>
       </w:r>
@@ -19,128 +143,423 @@
     </w:p>
     <w:p>
       <w:r>
-        <w:t xml:space="preserve">where three sides of the figure coincide with coordinate planes (i.e. $$x-y$$, $$y-z$$, and $$z-x$$ planes) and the fourth side closes the shape.  Since we imagine the tetrahedron to be extremely small, the total force exerted on each face is well approximated as the stress at center of each face times the area of the face upon which it acts.  </w:t>
-      </w:r>
-    </w:p>
-    <w:p>
-      <w:r>
-        <w:t>The condition of mechanical equilibrium is that the forces on each face balance:</w:t>
-      </w:r>
-    </w:p>
-    <w:p>
+        <w:t xml:space="preserve">a portion of the continuum where </w:t>
+      </w:r>
+      <w:r>
+        <w:t>three sides of the figure</w:t>
+      </w:r>
+      <w:r>
+        <w:t xml:space="preserve"> (denoted by the superscripts $$(1), (2), (</w:t>
+      </w:r>
       <w:proofErr w:type="gramStart"/>
       <w:r>
-        <w:t>\[</w:t>
+        <w:t>3)$</w:t>
       </w:r>
       <w:proofErr w:type="gramEnd"/>
       <w:r>
-        <w:t xml:space="preserve"> {\</w:t>
-      </w:r>
-      <w:proofErr w:type="spellStart"/>
-      <w:r>
-        <w:t>vec</w:t>
-      </w:r>
-      <w:proofErr w:type="spellEnd"/>
-      <w:r>
-        <w:t xml:space="preserve"> t}_1 \delta S_1 + </w:t>
-      </w:r>
-      <w:r>
-        <w:t>{\</w:t>
-      </w:r>
-      <w:proofErr w:type="spellStart"/>
-      <w:r>
-        <w:t>vec</w:t>
-      </w:r>
-      <w:proofErr w:type="spellEnd"/>
-      <w:r>
-        <w:t xml:space="preserve"> t}_</w:t>
-      </w:r>
-      <w:r>
-        <w:t>2</w:t>
-      </w:r>
-      <w:r>
-        <w:t xml:space="preserve"> \delta S_</w:t>
-      </w:r>
-      <w:r>
-        <w:t>2</w:t>
+        <w:t>$</w:t>
+      </w:r>
+      <w:r>
+        <w:t xml:space="preserve">) </w:t>
+      </w:r>
+      <w:r>
+        <w:t xml:space="preserve"> coincide with coordinate planes (i.e. $$x-y$$, $$y-z$$, and $$z-x$$ planes) and the fourth side </w:t>
+      </w:r>
+      <w:r>
+        <w:t xml:space="preserve">(no superscript) </w:t>
+      </w:r>
+      <w:r>
+        <w:t>closes the shape.</w:t>
       </w:r>
       <w:r>
         <w:t xml:space="preserve"> </w:t>
-      </w:r>
-      <w:r>
-        <w:t xml:space="preserve"> + </w:t>
-      </w:r>
-      <w:r>
-        <w:t>{\</w:t>
-      </w:r>
-      <w:proofErr w:type="spellStart"/>
-      <w:r>
-        <w:t>vec</w:t>
-      </w:r>
-      <w:proofErr w:type="spellEnd"/>
-      <w:r>
-        <w:t xml:space="preserve"> t}_</w:t>
-      </w:r>
-      <w:r>
-        <w:t>3</w:t>
-      </w:r>
-      <w:r>
-        <w:t xml:space="preserve"> \delta S_</w:t>
-      </w:r>
-      <w:r>
-        <w:t>3</w:t>
-      </w:r>
-      <w:r>
-        <w:t xml:space="preserve"> </w:t>
-      </w:r>
-      <w:r>
-        <w:t xml:space="preserve"> + </w:t>
-      </w:r>
-      <w:r>
-        <w:t>{\</w:t>
-      </w:r>
-      <w:proofErr w:type="spellStart"/>
-      <w:r>
-        <w:t>vec</w:t>
-      </w:r>
-      <w:proofErr w:type="spellEnd"/>
-      <w:r>
-        <w:t xml:space="preserve"> t} \delta S </w:t>
-      </w:r>
-      <w:r>
-        <w:t xml:space="preserve"> = 0 \; . \]</w:t>
-      </w:r>
-    </w:p>
-    <w:p>
-      <w:r>
-        <w:t xml:space="preserve">By their orientation, the faces that coincide with a coordinate plane have unit </w:t>
-      </w:r>
-      <w:proofErr w:type="spellStart"/>
-      <w:r>
-        <w:t>normals</w:t>
-      </w:r>
-      <w:proofErr w:type="spellEnd"/>
-      <w:r>
-        <w:t xml:space="preserve"> that relate to the basis vectors as</w:t>
-      </w:r>
-    </w:p>
-    <w:p>
-      <w:r>
-        <w:t>\[ {\hat n}_1 = - {\hat e}_1 \; , \]</w:t>
-      </w:r>
-      <w:r>
-        <w:t xml:space="preserve">vertigo </w:t>
       </w:r>
       <w:bookmarkStart w:id="0" w:name="_GoBack"/>
       <w:bookmarkEnd w:id="0"/>
     </w:p>
     <w:p>
+      <w:r>
+        <w:t>The physical principles that we will employ are Newton’s laws, the fact that the surface force across an interface is proportional to the area of the interface, and the fact that the volume scales as the cube of some characteristic length $$L$$ while the area scales as the square.</w:t>
+      </w:r>
+    </w:p>
+    <w:p>
+      <w:r>
+        <w:t>Newton’s second law applied to the tetrahedron yields</w:t>
+      </w:r>
+    </w:p>
+    <w:p>
       <w:proofErr w:type="gramStart"/>
       <w:r>
         <w:t>\[</w:t>
       </w:r>
       <w:proofErr w:type="gramEnd"/>
       <w:r>
+        <w:t xml:space="preserve"> m_{\</w:t>
+      </w:r>
+      <w:proofErr w:type="spellStart"/>
+      <w:r>
+        <w:t>mathcal</w:t>
+      </w:r>
+      <w:proofErr w:type="spellEnd"/>
+      <w:r>
+        <w:t xml:space="preserve"> T} \frac{d^2}{d t^2} {\vec a}_{T} = {\vec f}^{(1)}</w:t>
+      </w:r>
+      <w:r>
+        <w:t xml:space="preserve"> + </w:t>
+      </w:r>
+      <w:r>
+        <w:t>{\vec f}^{(</w:t>
+      </w:r>
+      <w:r>
+        <w:t>2</w:t>
+      </w:r>
+      <w:r>
+        <w:t>)}</w:t>
+      </w:r>
+      <w:r>
+        <w:t xml:space="preserve"> + </w:t>
+      </w:r>
+      <w:r>
+        <w:t>{\vec f}^{(</w:t>
+      </w:r>
+      <w:r>
+        <w:t>3</w:t>
+      </w:r>
+      <w:r>
+        <w:t>)}</w:t>
+      </w:r>
+      <w:r>
+        <w:t xml:space="preserve"> + </w:t>
+      </w:r>
+      <w:r>
+        <w:t>{\vec f}</w:t>
+      </w:r>
+      <w:r>
+        <w:t xml:space="preserve"> </w:t>
+      </w:r>
+      <w:r>
+        <w:t>\</w:t>
+      </w:r>
+      <w:proofErr w:type="spellStart"/>
+      <w:r>
+        <w:t>equiv</w:t>
+      </w:r>
+      <w:proofErr w:type="spellEnd"/>
+      <w:r>
+        <w:t xml:space="preserve"> {\vec f}_{total} </w:t>
+      </w:r>
+      <w:r>
+        <w:t>\; .\]</w:t>
+      </w:r>
+    </w:p>
+    <w:p>
+      <w:r>
+        <w:t xml:space="preserve">Since the </w:t>
+      </w:r>
+      <w:r>
+        <w:t>mass of the tetrahedron is</w:t>
+      </w:r>
+      <w:r>
+        <w:t xml:space="preserve"> the product of the mass density time the volume, </w:t>
+      </w:r>
+      <w:r>
+        <w:t>$$ \rho {\</w:t>
+      </w:r>
+      <w:proofErr w:type="spellStart"/>
+      <w:r>
+        <w:t>mathcal</w:t>
+      </w:r>
+      <w:proofErr w:type="spellEnd"/>
+      <w:r>
+        <w:t xml:space="preserve"> </w:t>
+      </w:r>
+      <w:proofErr w:type="gramStart"/>
+      <w:r>
+        <w:t>V}</w:t>
+      </w:r>
+      <w:r>
+        <w:t>_</w:t>
+      </w:r>
+      <w:proofErr w:type="gramEnd"/>
+      <w:r>
+        <w:t>T</w:t>
+      </w:r>
+      <w:r>
+        <w:t>$$</w:t>
+      </w:r>
+      <w:r>
+        <w:t xml:space="preserve">, it scales </w:t>
+      </w:r>
+      <w:r>
+        <w:t>as $$\alpha^3$$ as each linear dimension is scaled by a factor $$\alpha$$.  Each of the forces on the right-hand side is proportional to an area of the face (e.</w:t>
+      </w:r>
+      <w:r>
+        <w:t>g.</w:t>
+      </w:r>
+      <w:r>
+        <w:t xml:space="preserve"> </w:t>
+      </w:r>
+      <w:r>
+        <w:t xml:space="preserve">$${\vec </w:t>
+      </w:r>
+      <w:proofErr w:type="gramStart"/>
+      <w:r>
+        <w:t>f}^</w:t>
+      </w:r>
+      <w:proofErr w:type="gramEnd"/>
+      <w:r>
+        <w:t>{(1)} \</w:t>
+      </w:r>
+      <w:proofErr w:type="spellStart"/>
+      <w:r>
+        <w:t>propto</w:t>
+      </w:r>
+      <w:proofErr w:type="spellEnd"/>
+      <w:r>
+        <w:t xml:space="preserve"> \delta S^{(1)})$$), it scales as $$\alpha^2$$ as each linear dimension is scaled by the same factor $$\alpha$$.</w:t>
+      </w:r>
+    </w:p>
+    <w:p>
+      <w:r>
+        <w:t>The entire equation, when subjected to this scaling, becomes</w:t>
+      </w:r>
+    </w:p>
+    <w:p>
+      <w:proofErr w:type="gramStart"/>
+      <w:r>
+        <w:t>\[</w:t>
+      </w:r>
+      <w:proofErr w:type="gramEnd"/>
+      <w:r>
+        <w:t xml:space="preserve"> m_{\</w:t>
+      </w:r>
+      <w:proofErr w:type="spellStart"/>
+      <w:r>
+        <w:t>mathcal</w:t>
+      </w:r>
+      <w:proofErr w:type="spellEnd"/>
+      <w:r>
+        <w:t xml:space="preserve"> T} </w:t>
+      </w:r>
+      <w:r>
+        <w:t xml:space="preserve">\alpha^3 </w:t>
+      </w:r>
+      <w:r>
+        <w:t xml:space="preserve">\frac{d^2}{d t^2} {\vec a}_{T} = </w:t>
+      </w:r>
+      <w:r>
+        <w:t xml:space="preserve"> \alpha^2 {\vec f}_{total} </w:t>
+      </w:r>
+      <w:r>
+        <w:t xml:space="preserve"> \; .\]</w:t>
+      </w:r>
+    </w:p>
+    <w:p>
+      <w:r>
+        <w:t>D</w:t>
+      </w:r>
+      <w:r>
+        <w:t>ividing through by $$\alpha$$</w:t>
+      </w:r>
+      <w:r>
+        <w:t xml:space="preserve">, gives </w:t>
+      </w:r>
+      <w:r>
+        <w:t>the acceleration as</w:t>
+      </w:r>
+    </w:p>
+    <w:p>
+      <w:proofErr w:type="gramStart"/>
+      <w:r>
+        <w:t>\[</w:t>
+      </w:r>
+      <w:proofErr w:type="gramEnd"/>
+      <w:r>
+        <w:t xml:space="preserve"> </w:t>
+      </w:r>
+      <w:r>
+        <w:t>\frac{d^2}{d t^2} {\vec a}_{T}</w:t>
+      </w:r>
+      <w:r>
+        <w:t xml:space="preserve"> = \frac{1}{\alpha m_{\</w:t>
+      </w:r>
+      <w:proofErr w:type="spellStart"/>
+      <w:r>
+        <w:t>mathcal</w:t>
+      </w:r>
+      <w:proofErr w:type="spellEnd"/>
+      <w:r>
+        <w:t xml:space="preserve"> T}} {\vec f}_{total} \; .\]</w:t>
+      </w:r>
+    </w:p>
+    <w:p>
+      <w:r>
+        <w:t>In order to prevent an infinite force as $$\alpha \</w:t>
+      </w:r>
+      <w:proofErr w:type="spellStart"/>
+      <w:r>
+        <w:t>rightarrow</w:t>
+      </w:r>
+      <w:proofErr w:type="spellEnd"/>
+      <w:r>
+        <w:t xml:space="preserve"> 0$$, we require that the forces exactly balance to zero.</w:t>
+      </w:r>
+    </w:p>
+    <w:p>
+      <w:proofErr w:type="gramStart"/>
+      <w:r>
+        <w:t>\[</w:t>
+      </w:r>
+      <w:proofErr w:type="gramEnd"/>
+      <w:r>
+        <w:t xml:space="preserve"> </w:t>
+      </w:r>
+      <w:r>
+        <w:t>{\vec f}_{total}</w:t>
+      </w:r>
+      <w:r>
+        <w:t xml:space="preserve"> = </w:t>
+      </w:r>
+      <w:r>
+        <w:t>{\vec f}^{(1)} + {\vec f}^{(2)} + {\vec f}^{(3)} + {\vec f}</w:t>
+      </w:r>
+      <w:r>
+        <w:t xml:space="preserve"> = 0 \; .\]</w:t>
+      </w:r>
+    </w:p>
+    <w:p>
+      <w:r>
+        <w:lastRenderedPageBreak/>
+        <w:t xml:space="preserve">Now we want to characterize the forces.  Since we know that each force is proportional to the area and depends on the </w:t>
+      </w:r>
+      <w:proofErr w:type="gramStart"/>
+      <w:r>
+        <w:t>normal</w:t>
+      </w:r>
+      <w:proofErr w:type="gramEnd"/>
+      <w:r>
+        <w:t xml:space="preserve"> we can write the mapping generally as </w:t>
+      </w:r>
+    </w:p>
+    <w:p>
+      <w:proofErr w:type="gramStart"/>
+      <w:r>
+        <w:t>\[</w:t>
+      </w:r>
+      <w:proofErr w:type="gramEnd"/>
+      <w:r>
+        <w:t xml:space="preserve"> {\vec f}^{(</w:t>
+      </w:r>
+      <w:proofErr w:type="spellStart"/>
+      <w:r>
+        <w:t>i</w:t>
+      </w:r>
+      <w:proofErr w:type="spellEnd"/>
+      <w:r>
+        <w:t xml:space="preserve">)} = </w:t>
+      </w:r>
+      <w:r>
+        <w:t>{\</w:t>
+      </w:r>
+      <w:proofErr w:type="spellStart"/>
+      <w:r>
+        <w:t>mathbf</w:t>
+      </w:r>
+      <w:proofErr w:type="spellEnd"/>
+      <w:r>
+        <w:t xml:space="preserve"> T}({\hat n}^{(</w:t>
+      </w:r>
+      <w:proofErr w:type="spellStart"/>
+      <w:r>
+        <w:t>i</w:t>
+      </w:r>
+      <w:proofErr w:type="spellEnd"/>
+      <w:r>
+        <w:t>)}) \delta S^{(</w:t>
+      </w:r>
+      <w:proofErr w:type="spellStart"/>
+      <w:r>
+        <w:t>i</w:t>
+      </w:r>
+      <w:proofErr w:type="spellEnd"/>
+      <w:r>
+        <w:t>)} \; , \]</w:t>
+      </w:r>
+    </w:p>
+    <w:p>
+      <w:r>
+        <w:t>for $$</w:t>
+      </w:r>
+      <w:proofErr w:type="spellStart"/>
+      <w:r>
+        <w:t>i</w:t>
+      </w:r>
+      <w:proofErr w:type="spellEnd"/>
+      <w:r>
+        <w:t xml:space="preserve"> = 1, 2, 3$$ and ‘blank’ (that is no superscript for the oblique face).</w:t>
+      </w:r>
+    </w:p>
+    <w:p>
+      <w:r>
+        <w:t>From Newton’s third law, we know that the force on one side of an interface must be equal and opposite to the force on the other side.  This relationship requires that</w:t>
+      </w:r>
+    </w:p>
+    <w:p>
+      <w:proofErr w:type="gramStart"/>
+      <w:r>
+        <w:t>\[</w:t>
+      </w:r>
+      <w:proofErr w:type="gramEnd"/>
+      <w:r>
+        <w:t xml:space="preserve"> {\</w:t>
+      </w:r>
+      <w:proofErr w:type="spellStart"/>
+      <w:r>
+        <w:t>mathbf</w:t>
+      </w:r>
+      <w:proofErr w:type="spellEnd"/>
+      <w:r>
+        <w:t xml:space="preserve"> T}({\hat n}) = - {\</w:t>
+      </w:r>
+      <w:proofErr w:type="spellStart"/>
+      <w:r>
+        <w:t>mathbf</w:t>
+      </w:r>
+      <w:proofErr w:type="spellEnd"/>
+      <w:r>
+        <w:t xml:space="preserve"> T}({\hat n}) \; . \]</w:t>
+      </w:r>
+    </w:p>
+    <w:p>
+      <w:r>
+        <w:t xml:space="preserve">By their orientation, the faces that coincide with a coordinate plane have unit </w:t>
+      </w:r>
+      <w:proofErr w:type="spellStart"/>
+      <w:r>
+        <w:t>normals</w:t>
+      </w:r>
+      <w:proofErr w:type="spellEnd"/>
+      <w:r>
+        <w:t xml:space="preserve"> that relate to the basis vectors as</w:t>
+      </w:r>
+    </w:p>
+    <w:p>
+      <w:proofErr w:type="gramStart"/>
+      <w:r>
+        <w:t>\[</w:t>
+      </w:r>
+      <w:proofErr w:type="gramEnd"/>
+      <w:r>
+        <w:t xml:space="preserve"> {\hat n}_1 = - {\hat e}_1 \; , \]</w:t>
+      </w:r>
+    </w:p>
+    <w:p>
+      <w:proofErr w:type="gramStart"/>
+      <w:r>
+        <w:t>\[</w:t>
+      </w:r>
+      <w:proofErr w:type="gramEnd"/>
+      <w:r>
         <w:t xml:space="preserve"> {\hat n}_</w:t>
       </w:r>
       <w:r>
@@ -193,7 +612,606 @@
       <w:r>
         <w:t xml:space="preserve">From basic geometry, the area of each of these planes are related to the area of the </w:t>
       </w:r>
-    </w:p>
+      <w:r>
+        <w:t>fourth plane by</w:t>
+      </w:r>
+    </w:p>
+    <w:p>
+      <w:proofErr w:type="gramStart"/>
+      <w:r>
+        <w:t>\[</w:t>
+      </w:r>
+      <w:proofErr w:type="gramEnd"/>
+      <w:r>
+        <w:t xml:space="preserve"> \delta S_1 = {\hat n} \</w:t>
+      </w:r>
+      <w:proofErr w:type="spellStart"/>
+      <w:r>
+        <w:t>cdot</w:t>
+      </w:r>
+      <w:proofErr w:type="spellEnd"/>
+      <w:r>
+        <w:t xml:space="preserve"> </w:t>
+      </w:r>
+      <w:r>
+        <w:t>{\hat e}_x</w:t>
+      </w:r>
+      <w:r>
+        <w:t xml:space="preserve"> \; , \]</w:t>
+      </w:r>
+    </w:p>
+    <w:p>
+      <w:proofErr w:type="gramStart"/>
+      <w:r>
+        <w:t>\[</w:t>
+      </w:r>
+      <w:proofErr w:type="gramEnd"/>
+      <w:r>
+        <w:t xml:space="preserve"> \delta S_</w:t>
+      </w:r>
+      <w:r>
+        <w:t>2</w:t>
+      </w:r>
+      <w:r>
+        <w:t xml:space="preserve"> = {\hat n} \</w:t>
+      </w:r>
+      <w:proofErr w:type="spellStart"/>
+      <w:r>
+        <w:t>cdot</w:t>
+      </w:r>
+      <w:proofErr w:type="spellEnd"/>
+      <w:r>
+        <w:t xml:space="preserve"> {\hat </w:t>
+      </w:r>
+      <w:r>
+        <w:t>e</w:t>
+      </w:r>
+      <w:r>
+        <w:t>}</w:t>
+      </w:r>
+      <w:r>
+        <w:t>_y</w:t>
+      </w:r>
+      <w:r>
+        <w:t xml:space="preserve"> \; , \]</w:t>
+      </w:r>
+    </w:p>
+    <w:p>
+      <w:r>
+        <w:t>and</w:t>
+      </w:r>
+    </w:p>
+    <w:p>
+      <w:proofErr w:type="gramStart"/>
+      <w:r>
+        <w:t>\[</w:t>
+      </w:r>
+      <w:proofErr w:type="gramEnd"/>
+      <w:r>
+        <w:t xml:space="preserve"> \delta S_</w:t>
+      </w:r>
+      <w:r>
+        <w:t>3</w:t>
+      </w:r>
+      <w:r>
+        <w:t xml:space="preserve"> = {\hat n} \</w:t>
+      </w:r>
+      <w:proofErr w:type="spellStart"/>
+      <w:r>
+        <w:t>cdot</w:t>
+      </w:r>
+      <w:proofErr w:type="spellEnd"/>
+      <w:r>
+        <w:t xml:space="preserve"> {\hat </w:t>
+      </w:r>
+      <w:r>
+        <w:t>e</w:t>
+      </w:r>
+      <w:r>
+        <w:t>}</w:t>
+      </w:r>
+      <w:r>
+        <w:t>_z</w:t>
+      </w:r>
+      <w:r>
+        <w:t xml:space="preserve"> \;</w:t>
+      </w:r>
+      <w:r>
+        <w:t xml:space="preserve"> .</w:t>
+      </w:r>
+      <w:r>
+        <w:t xml:space="preserve"> \]</w:t>
+      </w:r>
+    </w:p>
+    <w:p>
+      <w:r>
+        <w:t>Since the set $$</w:t>
+      </w:r>
+      <w:proofErr w:type="gramStart"/>
+      <w:r>
+        <w:t>\{</w:t>
+      </w:r>
+      <w:proofErr w:type="gramEnd"/>
+      <w:r>
+        <w:t>{\hat e}_x,</w:t>
+      </w:r>
+      <w:r>
+        <w:t xml:space="preserve"> </w:t>
+      </w:r>
+      <w:r>
+        <w:t>{\hat e}_x,</w:t>
+      </w:r>
+      <w:r>
+        <w:t xml:space="preserve"> </w:t>
+      </w:r>
+      <w:r>
+        <w:t>{\hat e}_x,</w:t>
+      </w:r>
+      <w:r>
+        <w:t xml:space="preserve">\}$$ span the space, </w:t>
+      </w:r>
+      <w:r>
+        <w:t xml:space="preserve">the </w:t>
+      </w:r>
+      <w:r>
+        <w:t>normal to the oblique face can be decomposed as</w:t>
+      </w:r>
+    </w:p>
+    <w:p>
+      <w:proofErr w:type="gramStart"/>
+      <w:r>
+        <w:t>\[</w:t>
+      </w:r>
+      <w:proofErr w:type="gramEnd"/>
+      <w:r>
+        <w:t xml:space="preserve"> {\hat n} = (</w:t>
+      </w:r>
+      <w:r>
+        <w:t>{\hat e}_x</w:t>
+      </w:r>
+      <w:r>
+        <w:t xml:space="preserve"> \</w:t>
+      </w:r>
+      <w:proofErr w:type="spellStart"/>
+      <w:r>
+        <w:t>cdot</w:t>
+      </w:r>
+      <w:proofErr w:type="spellEnd"/>
+      <w:r>
+        <w:t xml:space="preserve"> {\hat n}) {\hat e}_x + </w:t>
+      </w:r>
+      <w:r>
+        <w:t>({\hat e}_x \</w:t>
+      </w:r>
+      <w:proofErr w:type="spellStart"/>
+      <w:r>
+        <w:t>cdot</w:t>
+      </w:r>
+      <w:proofErr w:type="spellEnd"/>
+      <w:r>
+        <w:t xml:space="preserve"> {\hat n}) {\hat e}_x</w:t>
+      </w:r>
+      <w:r>
+        <w:t xml:space="preserve"> + </w:t>
+      </w:r>
+      <w:r>
+        <w:t>({\hat e}_x \</w:t>
+      </w:r>
+      <w:proofErr w:type="spellStart"/>
+      <w:r>
+        <w:t>cdot</w:t>
+      </w:r>
+      <w:proofErr w:type="spellEnd"/>
+      <w:r>
+        <w:t xml:space="preserve"> {\hat n}) {\hat e}_x</w:t>
+      </w:r>
+      <w:r>
+        <w:t xml:space="preserve"> \; . \] </w:t>
+      </w:r>
+    </w:p>
+    <w:p>
+      <w:r>
+        <w:t>Returning to the force equilibrium and expressing the forces in terms of the stress and areas</w:t>
+      </w:r>
+      <w:r>
+        <w:t>, and the areas of the</w:t>
+      </w:r>
+      <w:r>
+        <w:t xml:space="preserve"> faces aligned with the coordinate planes in terms of the area of the oblique face</w:t>
+      </w:r>
+      <w:r>
+        <w:t xml:space="preserve"> yields</w:t>
+      </w:r>
+    </w:p>
+    <w:p>
+      <w:r>
+        <w:t>\[ {\</w:t>
+      </w:r>
+      <w:proofErr w:type="spellStart"/>
+      <w:r>
+        <w:t>mathbf</w:t>
+      </w:r>
+      <w:proofErr w:type="spellEnd"/>
+      <w:r>
+        <w:t xml:space="preserve"> T}({\hat n}) \delta S = </w:t>
+      </w:r>
+      <w:r>
+        <w:t xml:space="preserve">- </w:t>
+      </w:r>
+      <w:r>
+        <w:t>{\</w:t>
+      </w:r>
+      <w:proofErr w:type="spellStart"/>
+      <w:r>
+        <w:t>mathbf</w:t>
+      </w:r>
+      <w:proofErr w:type="spellEnd"/>
+      <w:r>
+        <w:t xml:space="preserve"> T}({\hat n}</w:t>
+      </w:r>
+      <w:r>
+        <w:t>^{(1)}</w:t>
+      </w:r>
+      <w:r>
+        <w:t xml:space="preserve">) </w:t>
+      </w:r>
+      <w:r>
+        <w:t xml:space="preserve">({\hat e}_x </w:t>
+      </w:r>
+      <w:r>
+        <w:t>\</w:t>
+      </w:r>
+      <w:proofErr w:type="spellStart"/>
+      <w:r>
+        <w:t>cdot</w:t>
+      </w:r>
+      <w:proofErr w:type="spellEnd"/>
+      <w:r>
+        <w:t xml:space="preserve"> {\hat n} ) </w:t>
+      </w:r>
+      <w:r>
+        <w:t>\</w:t>
+      </w:r>
+      <w:r>
+        <w:t>delta S</w:t>
+      </w:r>
+      <w:r>
+        <w:t xml:space="preserve"> - </w:t>
+      </w:r>
+      <w:r>
+        <w:t>{\</w:t>
+      </w:r>
+      <w:proofErr w:type="spellStart"/>
+      <w:r>
+        <w:t>mathbf</w:t>
+      </w:r>
+      <w:proofErr w:type="spellEnd"/>
+      <w:r>
+        <w:t xml:space="preserve"> T}({\hat n}^{(</w:t>
+      </w:r>
+      <w:r>
+        <w:t>2</w:t>
+      </w:r>
+      <w:r>
+        <w:t>)}) ({\hat e}_</w:t>
+      </w:r>
+      <w:r>
+        <w:t>y</w:t>
+      </w:r>
+      <w:r>
+        <w:t xml:space="preserve"> \</w:t>
+      </w:r>
+      <w:proofErr w:type="spellStart"/>
+      <w:r>
+        <w:t>cdot</w:t>
+      </w:r>
+      <w:proofErr w:type="spellEnd"/>
+      <w:r>
+        <w:t xml:space="preserve"> {\hat n} ) \delta S</w:t>
+      </w:r>
+      <w:r>
+        <w:t xml:space="preserve"> </w:t>
+      </w:r>
+      <w:r>
+        <w:t xml:space="preserve"> </w:t>
+      </w:r>
+      <w:r>
+        <w:t xml:space="preserve">- </w:t>
+      </w:r>
+      <w:r>
+        <w:t>{\</w:t>
+      </w:r>
+      <w:proofErr w:type="spellStart"/>
+      <w:r>
+        <w:t>mathbf</w:t>
+      </w:r>
+      <w:proofErr w:type="spellEnd"/>
+      <w:r>
+        <w:t xml:space="preserve"> T}({\hat n}^{(</w:t>
+      </w:r>
+      <w:r>
+        <w:t>3</w:t>
+      </w:r>
+      <w:r>
+        <w:t>)}) ({\hat e}_</w:t>
+      </w:r>
+      <w:r>
+        <w:t>z</w:t>
+      </w:r>
+      <w:r>
+        <w:t xml:space="preserve"> \</w:t>
+      </w:r>
+      <w:proofErr w:type="spellStart"/>
+      <w:r>
+        <w:t>cdot</w:t>
+      </w:r>
+      <w:proofErr w:type="spellEnd"/>
+      <w:r>
+        <w:t xml:space="preserve"> {\hat n} ) \delta S</w:t>
+      </w:r>
+      <w:r>
+        <w:t xml:space="preserve"> \; . \]</w:t>
+      </w:r>
+    </w:p>
+    <w:p>
+      <w:r>
+        <w:t xml:space="preserve">Divide out the common factor of $$\delta S$$ and then use the expressions relating the </w:t>
+      </w:r>
+      <w:proofErr w:type="spellStart"/>
+      <w:r>
+        <w:t>normals</w:t>
+      </w:r>
+      <w:proofErr w:type="spellEnd"/>
+      <w:r>
+        <w:t xml:space="preserve"> to faces aligned with the coordinate planes to the basis vectors and the odd symmetry of the stress function as a function of the normal </w:t>
+      </w:r>
+    </w:p>
+    <w:p>
+      <w:r>
+        <w:t>\[ {\</w:t>
+      </w:r>
+      <w:proofErr w:type="spellStart"/>
+      <w:r>
+        <w:t>mathbf</w:t>
+      </w:r>
+      <w:proofErr w:type="spellEnd"/>
+      <w:r>
+        <w:t xml:space="preserve"> T}({\hat n}) \delta S =  {\</w:t>
+      </w:r>
+      <w:proofErr w:type="spellStart"/>
+      <w:r>
+        <w:t>mathbf</w:t>
+      </w:r>
+      <w:proofErr w:type="spellEnd"/>
+      <w:r>
+        <w:t xml:space="preserve"> T}({\hat n}^{(1)}) ({\hat e}_x \</w:t>
+      </w:r>
+      <w:proofErr w:type="spellStart"/>
+      <w:r>
+        <w:t>cdot</w:t>
+      </w:r>
+      <w:proofErr w:type="spellEnd"/>
+      <w:r>
+        <w:t xml:space="preserve"> {\hat n} ) \delta S - {\</w:t>
+      </w:r>
+      <w:proofErr w:type="spellStart"/>
+      <w:r>
+        <w:t>mathbf</w:t>
+      </w:r>
+      <w:proofErr w:type="spellEnd"/>
+      <w:r>
+        <w:t xml:space="preserve"> T}({\hat n}^{(2)}) ({\hat e}_y \</w:t>
+      </w:r>
+      <w:proofErr w:type="spellStart"/>
+      <w:r>
+        <w:t>cdot</w:t>
+      </w:r>
+      <w:proofErr w:type="spellEnd"/>
+      <w:r>
+        <w:t xml:space="preserve"> {\hat n} ) \delta S  - {\</w:t>
+      </w:r>
+      <w:proofErr w:type="spellStart"/>
+      <w:r>
+        <w:t>mathbf</w:t>
+      </w:r>
+      <w:proofErr w:type="spellEnd"/>
+      <w:r>
+        <w:t xml:space="preserve"> T}({\hat n}^{(3)}) ({\hat e}_z \</w:t>
+      </w:r>
+      <w:proofErr w:type="spellStart"/>
+      <w:r>
+        <w:t>cdot</w:t>
+      </w:r>
+      <w:proofErr w:type="spellEnd"/>
+      <w:r>
+        <w:t xml:space="preserve"> {\hat n} ) \delta S \; . \]</w:t>
+      </w:r>
+    </w:p>
+    <w:p>
+      <w:r>
+        <w:lastRenderedPageBreak/>
+        <w:t>Finally dividing out $$\delta S$$</w:t>
+      </w:r>
+      <w:r>
+        <w:t xml:space="preserve"> and substituting the decomposition of $$\hat n$$</w:t>
+      </w:r>
+      <w:r>
+        <w:t xml:space="preserve"> gives</w:t>
+      </w:r>
+    </w:p>
+    <w:p>
+      <w:r>
+        <w:t>\[ {\</w:t>
+      </w:r>
+      <w:proofErr w:type="spellStart"/>
+      <w:r>
+        <w:t>mathbf</w:t>
+      </w:r>
+      <w:proofErr w:type="spellEnd"/>
+      <w:r>
+        <w:t xml:space="preserve"> T}</w:t>
+      </w:r>
+      <w:r>
+        <w:t>\left</w:t>
+      </w:r>
+      <w:r>
+        <w:t>( ({\hat e}_x \</w:t>
+      </w:r>
+      <w:proofErr w:type="spellStart"/>
+      <w:r>
+        <w:t>cdot</w:t>
+      </w:r>
+      <w:proofErr w:type="spellEnd"/>
+      <w:r>
+        <w:t xml:space="preserve"> </w:t>
+      </w:r>
+      <w:r>
+        <w:t xml:space="preserve">{\hat n}) {\hat e}_x + </w:t>
+      </w:r>
+      <w:r>
+        <w:t>({\hat e}_</w:t>
+      </w:r>
+      <w:r>
+        <w:t>y</w:t>
+      </w:r>
+      <w:r>
+        <w:t xml:space="preserve"> \</w:t>
+      </w:r>
+      <w:proofErr w:type="spellStart"/>
+      <w:r>
+        <w:t>cdot</w:t>
+      </w:r>
+      <w:proofErr w:type="spellEnd"/>
+      <w:r>
+        <w:t xml:space="preserve"> {\hat n}) {\hat e}_</w:t>
+      </w:r>
+      <w:r>
+        <w:t xml:space="preserve">y + </w:t>
+      </w:r>
+      <w:r>
+        <w:t>({\hat e}_</w:t>
+      </w:r>
+      <w:r>
+        <w:t>z</w:t>
+      </w:r>
+      <w:r>
+        <w:t xml:space="preserve"> \</w:t>
+      </w:r>
+      <w:proofErr w:type="spellStart"/>
+      <w:r>
+        <w:t>cdot</w:t>
+      </w:r>
+      <w:proofErr w:type="spellEnd"/>
+      <w:r>
+        <w:t xml:space="preserve"> {\hat n}) {\hat e}_</w:t>
+      </w:r>
+      <w:r>
+        <w:t xml:space="preserve">z \right) =  </w:t>
+      </w:r>
+      <w:r>
+        <w:t>{\</w:t>
+      </w:r>
+      <w:proofErr w:type="spellStart"/>
+      <w:r>
+        <w:t>mathbf</w:t>
+      </w:r>
+      <w:proofErr w:type="spellEnd"/>
+      <w:r>
+        <w:t xml:space="preserve"> T}({\hat </w:t>
+      </w:r>
+      <w:r>
+        <w:t>e</w:t>
+      </w:r>
+      <w:r>
+        <w:t>}</w:t>
+      </w:r>
+      <w:r>
+        <w:t>_x</w:t>
+      </w:r>
+      <w:r>
+        <w:t>) ({\hat e}_x \</w:t>
+      </w:r>
+      <w:proofErr w:type="spellStart"/>
+      <w:r>
+        <w:t>cdot</w:t>
+      </w:r>
+      <w:proofErr w:type="spellEnd"/>
+      <w:r>
+        <w:t xml:space="preserve"> {\hat n} ) - {\</w:t>
+      </w:r>
+      <w:proofErr w:type="spellStart"/>
+      <w:r>
+        <w:t>mathbf</w:t>
+      </w:r>
+      <w:proofErr w:type="spellEnd"/>
+      <w:r>
+        <w:t xml:space="preserve"> T}({\hat </w:t>
+      </w:r>
+      <w:r>
+        <w:t>e</w:t>
+      </w:r>
+      <w:r>
+        <w:t>}</w:t>
+      </w:r>
+      <w:r>
+        <w:t>_y</w:t>
+      </w:r>
+      <w:r>
+        <w:t>) ({\hat e}_y \</w:t>
+      </w:r>
+      <w:proofErr w:type="spellStart"/>
+      <w:r>
+        <w:t>cdot</w:t>
+      </w:r>
+      <w:proofErr w:type="spellEnd"/>
+      <w:r>
+        <w:t xml:space="preserve"> {\hat n} )  - {\</w:t>
+      </w:r>
+      <w:proofErr w:type="spellStart"/>
+      <w:r>
+        <w:t>mathbf</w:t>
+      </w:r>
+      <w:proofErr w:type="spellEnd"/>
+      <w:r>
+        <w:t xml:space="preserve"> T}({\hat </w:t>
+      </w:r>
+      <w:r>
+        <w:t>e</w:t>
+      </w:r>
+      <w:r>
+        <w:t>}</w:t>
+      </w:r>
+      <w:r>
+        <w:t>_z</w:t>
+      </w:r>
+      <w:r>
+        <w:t>) ({\hat e}_z \</w:t>
+      </w:r>
+      <w:proofErr w:type="spellStart"/>
+      <w:r>
+        <w:t>cdot</w:t>
+      </w:r>
+      <w:proofErr w:type="spellEnd"/>
+      <w:r>
+        <w:t xml:space="preserve"> {\hat n} ) \; . \]</w:t>
+      </w:r>
+    </w:p>
+    <w:p>
+      <w:r>
+        <w:t>The foregoing relationship is the definition of a tensorial relationship and the first half of the proof is complete.</w:t>
+      </w:r>
+    </w:p>
+    <w:p>
+      <w:r>
+        <w:t xml:space="preserve">  </w:t>
+      </w:r>
+    </w:p>
+    <w:p>
+      <w:r>
+        <w:t xml:space="preserve"> </w:t>
+      </w:r>
+    </w:p>
+    <w:p/>
     <w:sectPr>
       <w:pgSz w:w="12240" w:h="15840"/>
       <w:pgMar w:top="1440" w:right="1440" w:bottom="1440" w:left="1440" w:header="720" w:footer="720" w:gutter="0"/>
@@ -629,6 +1647,29 @@
     <w:semiHidden/>
     <w:unhideWhenUsed/>
   </w:style>
+  <w:style w:type="character" w:styleId="Hyperlink">
+    <w:name w:val="Hyperlink"/>
+    <w:basedOn w:val="DefaultParagraphFont"/>
+    <w:uiPriority w:val="99"/>
+    <w:unhideWhenUsed/>
+    <w:rsid w:val="001810DD"/>
+    <w:rPr>
+      <w:color w:val="0563C1" w:themeColor="hyperlink"/>
+      <w:u w:val="single"/>
+    </w:rPr>
+  </w:style>
+  <w:style w:type="character" w:styleId="UnresolvedMention">
+    <w:name w:val="Unresolved Mention"/>
+    <w:basedOn w:val="DefaultParagraphFont"/>
+    <w:uiPriority w:val="99"/>
+    <w:semiHidden/>
+    <w:unhideWhenUsed/>
+    <w:rsid w:val="001810DD"/>
+    <w:rPr>
+      <w:color w:val="605E5C"/>
+      <w:shd w:val="clear" w:color="auto" w:fill="E1DFDD"/>
+    </w:rPr>
+  </w:style>
 </w:styles>
 </file>
 

</xml_diff>